<commit_message>
added a text fir upto UC13
</commit_message>
<xml_diff>
--- a/Addressbook.docx
+++ b/Addressbook.docx
@@ -19,6 +19,7 @@
           <w:u w:val="single"/>
         </w:rPr>
       </w:pPr>
+      <w:proofErr w:type="spellStart"/>
       <w:r>
         <w:rPr>
           <w:rFonts w:ascii="Times New Roman" w:hAnsi="Times New Roman" w:cs="Times New Roman"/>
@@ -30,6 +31,7 @@
         </w:rPr>
         <w:t>Addressbook</w:t>
       </w:r>
+      <w:proofErr w:type="spellEnd"/>
     </w:p>
     <w:p>
       <w:pPr>
@@ -111,7 +113,27 @@
           <w:szCs w:val="28"/>
           <w:u w:val="single"/>
         </w:rPr>
-        <w:t>UC1: Ability to create a Address Book Service DB</w:t>
+        <w:t xml:space="preserve">UC1: Ability to create </w:t>
+      </w:r>
+      <w:proofErr w:type="gramStart"/>
+      <w:r>
+        <w:rPr>
+          <w:b/>
+          <w:sz w:val="28"/>
+          <w:szCs w:val="28"/>
+          <w:u w:val="single"/>
+        </w:rPr>
+        <w:t>a</w:t>
+      </w:r>
+      <w:proofErr w:type="gramEnd"/>
+      <w:r>
+        <w:rPr>
+          <w:b/>
+          <w:sz w:val="28"/>
+          <w:szCs w:val="28"/>
+          <w:u w:val="single"/>
+        </w:rPr>
+        <w:t xml:space="preserve"> Address Book Service DB</w:t>
       </w:r>
     </w:p>
     <w:p>
@@ -1473,6 +1495,1155 @@
           <w:u w:val="single"/>
         </w:rPr>
       </w:pPr>
+    </w:p>
+    <w:p>
+      <w:pPr>
+        <w:jc w:val="center"/>
+        <w:rPr>
+          <w:b/>
+          <w:sz w:val="28"/>
+          <w:szCs w:val="28"/>
+          <w:u w:val="single"/>
+        </w:rPr>
+      </w:pPr>
+    </w:p>
+    <w:p>
+      <w:pPr>
+        <w:jc w:val="center"/>
+        <w:rPr>
+          <w:b/>
+          <w:sz w:val="28"/>
+          <w:szCs w:val="28"/>
+          <w:u w:val="single"/>
+        </w:rPr>
+      </w:pPr>
+    </w:p>
+    <w:p>
+      <w:pPr>
+        <w:jc w:val="center"/>
+        <w:rPr>
+          <w:b/>
+          <w:sz w:val="28"/>
+          <w:szCs w:val="28"/>
+          <w:u w:val="single"/>
+        </w:rPr>
+      </w:pPr>
+    </w:p>
+    <w:p>
+      <w:pPr>
+        <w:jc w:val="center"/>
+        <w:rPr>
+          <w:b/>
+          <w:sz w:val="28"/>
+          <w:szCs w:val="28"/>
+          <w:u w:val="single"/>
+        </w:rPr>
+      </w:pPr>
+    </w:p>
+    <w:p>
+      <w:pPr>
+        <w:jc w:val="center"/>
+        <w:rPr>
+          <w:b/>
+          <w:sz w:val="28"/>
+          <w:szCs w:val="28"/>
+          <w:u w:val="single"/>
+        </w:rPr>
+      </w:pPr>
+    </w:p>
+    <w:p>
+      <w:pPr>
+        <w:jc w:val="center"/>
+        <w:rPr>
+          <w:b/>
+          <w:sz w:val="28"/>
+          <w:szCs w:val="28"/>
+          <w:u w:val="single"/>
+        </w:rPr>
+      </w:pPr>
+    </w:p>
+    <w:p>
+      <w:pPr>
+        <w:jc w:val="center"/>
+        <w:rPr>
+          <w:b/>
+          <w:sz w:val="28"/>
+          <w:szCs w:val="28"/>
+          <w:u w:val="single"/>
+        </w:rPr>
+      </w:pPr>
+    </w:p>
+    <w:p>
+      <w:pPr>
+        <w:jc w:val="center"/>
+        <w:rPr>
+          <w:b/>
+          <w:sz w:val="28"/>
+          <w:szCs w:val="28"/>
+          <w:u w:val="single"/>
+        </w:rPr>
+      </w:pPr>
+    </w:p>
+    <w:p>
+      <w:pPr>
+        <w:jc w:val="center"/>
+        <w:rPr>
+          <w:b/>
+          <w:sz w:val="28"/>
+          <w:szCs w:val="28"/>
+          <w:u w:val="single"/>
+        </w:rPr>
+      </w:pPr>
+    </w:p>
+    <w:p>
+      <w:pPr>
+        <w:jc w:val="center"/>
+        <w:rPr>
+          <w:b/>
+          <w:sz w:val="28"/>
+          <w:szCs w:val="28"/>
+          <w:u w:val="single"/>
+        </w:rPr>
+      </w:pPr>
+    </w:p>
+    <w:p>
+      <w:pPr>
+        <w:jc w:val="center"/>
+        <w:rPr>
+          <w:b/>
+          <w:sz w:val="28"/>
+          <w:szCs w:val="28"/>
+          <w:u w:val="single"/>
+        </w:rPr>
+      </w:pPr>
+    </w:p>
+    <w:p>
+      <w:pPr>
+        <w:jc w:val="center"/>
+        <w:rPr>
+          <w:b/>
+          <w:sz w:val="28"/>
+          <w:szCs w:val="28"/>
+          <w:u w:val="single"/>
+        </w:rPr>
+      </w:pPr>
+    </w:p>
+    <w:p>
+      <w:pPr>
+        <w:jc w:val="center"/>
+        <w:rPr>
+          <w:b/>
+          <w:sz w:val="28"/>
+          <w:szCs w:val="28"/>
+          <w:u w:val="single"/>
+        </w:rPr>
+      </w:pPr>
+      <w:r>
+        <w:rPr>
+          <w:b/>
+          <w:sz w:val="28"/>
+          <w:szCs w:val="28"/>
+          <w:u w:val="single"/>
+        </w:rPr>
+        <w:pict>
+          <v:shape id="_x0000_i1032" type="#_x0000_t75" style="width:467.25pt;height:107.25pt">
+            <v:imagedata r:id="rId12" o:title="UC8-Addressbook"/>
+          </v:shape>
+        </w:pict>
+      </w:r>
+    </w:p>
+    <w:p>
+      <w:pPr>
+        <w:jc w:val="center"/>
+        <w:rPr>
+          <w:b/>
+          <w:sz w:val="28"/>
+          <w:szCs w:val="28"/>
+          <w:u w:val="single"/>
+        </w:rPr>
+      </w:pPr>
+      <w:r>
+        <w:rPr>
+          <w:b/>
+          <w:sz w:val="28"/>
+          <w:szCs w:val="28"/>
+          <w:u w:val="single"/>
+        </w:rPr>
+        <w:t>UC8-</w:t>
+      </w:r>
+      <w:r>
+        <w:rPr>
+          <w:b/>
+          <w:sz w:val="28"/>
+          <w:szCs w:val="28"/>
+          <w:u w:val="single"/>
+        </w:rPr>
+        <w:t>Ability to retrieve entries</w:t>
+      </w:r>
+      <w:r>
+        <w:rPr>
+          <w:b/>
+          <w:sz w:val="28"/>
+          <w:szCs w:val="28"/>
+          <w:u w:val="single"/>
+        </w:rPr>
+        <w:t xml:space="preserve"> </w:t>
+      </w:r>
+      <w:r>
+        <w:rPr>
+          <w:b/>
+          <w:sz w:val="28"/>
+          <w:szCs w:val="28"/>
+          <w:u w:val="single"/>
+        </w:rPr>
+        <w:t>sorted alphabetically by</w:t>
+      </w:r>
+      <w:r>
+        <w:rPr>
+          <w:b/>
+          <w:sz w:val="28"/>
+          <w:szCs w:val="28"/>
+          <w:u w:val="single"/>
+        </w:rPr>
+        <w:t xml:space="preserve"> </w:t>
+      </w:r>
+      <w:r>
+        <w:rPr>
+          <w:b/>
+          <w:sz w:val="28"/>
+          <w:szCs w:val="28"/>
+          <w:u w:val="single"/>
+        </w:rPr>
+        <w:t>Person’s name for a</w:t>
+      </w:r>
+      <w:r>
+        <w:rPr>
+          <w:b/>
+          <w:sz w:val="28"/>
+          <w:szCs w:val="28"/>
+          <w:u w:val="single"/>
+        </w:rPr>
+        <w:t xml:space="preserve"> </w:t>
+      </w:r>
+      <w:r>
+        <w:rPr>
+          <w:b/>
+          <w:sz w:val="28"/>
+          <w:szCs w:val="28"/>
+          <w:u w:val="single"/>
+        </w:rPr>
+        <w:t>given city</w:t>
+      </w:r>
+    </w:p>
+    <w:p>
+      <w:pPr>
+        <w:jc w:val="center"/>
+        <w:rPr>
+          <w:b/>
+          <w:sz w:val="28"/>
+          <w:szCs w:val="28"/>
+          <w:u w:val="single"/>
+        </w:rPr>
+      </w:pPr>
+    </w:p>
+    <w:p>
+      <w:pPr>
+        <w:jc w:val="center"/>
+        <w:rPr>
+          <w:b/>
+          <w:sz w:val="28"/>
+          <w:szCs w:val="28"/>
+          <w:u w:val="single"/>
+        </w:rPr>
+      </w:pPr>
+    </w:p>
+    <w:p>
+      <w:pPr>
+        <w:jc w:val="center"/>
+        <w:rPr>
+          <w:b/>
+          <w:sz w:val="28"/>
+          <w:szCs w:val="28"/>
+          <w:u w:val="single"/>
+        </w:rPr>
+      </w:pPr>
+    </w:p>
+    <w:p>
+      <w:pPr>
+        <w:jc w:val="center"/>
+        <w:rPr>
+          <w:b/>
+          <w:sz w:val="28"/>
+          <w:szCs w:val="28"/>
+          <w:u w:val="single"/>
+        </w:rPr>
+      </w:pPr>
+    </w:p>
+    <w:p>
+      <w:pPr>
+        <w:jc w:val="center"/>
+        <w:rPr>
+          <w:b/>
+          <w:sz w:val="28"/>
+          <w:szCs w:val="28"/>
+          <w:u w:val="single"/>
+        </w:rPr>
+      </w:pPr>
+    </w:p>
+    <w:p>
+      <w:pPr>
+        <w:jc w:val="center"/>
+        <w:rPr>
+          <w:b/>
+          <w:sz w:val="28"/>
+          <w:szCs w:val="28"/>
+          <w:u w:val="single"/>
+        </w:rPr>
+      </w:pPr>
+    </w:p>
+    <w:p>
+      <w:pPr>
+        <w:jc w:val="center"/>
+        <w:rPr>
+          <w:b/>
+          <w:sz w:val="28"/>
+          <w:szCs w:val="28"/>
+          <w:u w:val="single"/>
+        </w:rPr>
+      </w:pPr>
+    </w:p>
+    <w:p>
+      <w:pPr>
+        <w:jc w:val="center"/>
+        <w:rPr>
+          <w:b/>
+          <w:sz w:val="28"/>
+          <w:szCs w:val="28"/>
+          <w:u w:val="single"/>
+        </w:rPr>
+      </w:pPr>
+    </w:p>
+    <w:p>
+      <w:pPr>
+        <w:jc w:val="center"/>
+        <w:rPr>
+          <w:b/>
+          <w:sz w:val="28"/>
+          <w:szCs w:val="28"/>
+          <w:u w:val="single"/>
+        </w:rPr>
+      </w:pPr>
+    </w:p>
+    <w:p>
+      <w:pPr>
+        <w:rPr>
+          <w:b/>
+          <w:sz w:val="28"/>
+          <w:szCs w:val="28"/>
+          <w:u w:val="single"/>
+        </w:rPr>
+      </w:pPr>
+    </w:p>
+    <w:p>
+      <w:pPr>
+        <w:jc w:val="center"/>
+        <w:rPr>
+          <w:b/>
+          <w:sz w:val="28"/>
+          <w:szCs w:val="28"/>
+          <w:u w:val="single"/>
+        </w:rPr>
+      </w:pPr>
+    </w:p>
+    <w:p>
+      <w:pPr>
+        <w:jc w:val="center"/>
+        <w:rPr>
+          <w:b/>
+          <w:sz w:val="28"/>
+          <w:szCs w:val="28"/>
+          <w:u w:val="single"/>
+        </w:rPr>
+      </w:pPr>
+    </w:p>
+    <w:p>
+      <w:pPr>
+        <w:jc w:val="center"/>
+        <w:rPr>
+          <w:b/>
+          <w:sz w:val="28"/>
+          <w:szCs w:val="28"/>
+          <w:u w:val="single"/>
+        </w:rPr>
+      </w:pPr>
+      <w:r>
+        <w:rPr>
+          <w:b/>
+          <w:sz w:val="28"/>
+          <w:szCs w:val="28"/>
+          <w:u w:val="single"/>
+        </w:rPr>
+        <w:pict>
+          <v:shape id="_x0000_i1033" type="#_x0000_t75" style="width:467.25pt;height:63pt">
+            <v:imagedata r:id="rId13" o:title="UC9-Addressbook1"/>
+          </v:shape>
+        </w:pict>
+      </w:r>
+      <w:r>
+        <w:rPr>
+          <w:b/>
+          <w:sz w:val="28"/>
+          <w:szCs w:val="28"/>
+          <w:u w:val="single"/>
+        </w:rPr>
+        <w:pict>
+          <v:shape id="_x0000_i1034" type="#_x0000_t75" style="width:437.25pt;height:150pt">
+            <v:imagedata r:id="rId14" o:title="UC9-Addressbook2"/>
+          </v:shape>
+        </w:pict>
+      </w:r>
+      <w:r>
+        <w:rPr>
+          <w:b/>
+          <w:sz w:val="28"/>
+          <w:szCs w:val="28"/>
+          <w:u w:val="single"/>
+        </w:rPr>
+        <w:pict>
+          <v:shape id="_x0000_i1035" type="#_x0000_t75" style="width:467.25pt;height:240pt">
+            <v:imagedata r:id="rId15" o:title="UC9-Addressbook"/>
+          </v:shape>
+        </w:pict>
+      </w:r>
+    </w:p>
+    <w:p>
+      <w:pPr>
+        <w:jc w:val="center"/>
+        <w:rPr>
+          <w:b/>
+          <w:sz w:val="28"/>
+          <w:szCs w:val="28"/>
+          <w:u w:val="single"/>
+        </w:rPr>
+      </w:pPr>
+      <w:proofErr w:type="gramStart"/>
+      <w:r>
+        <w:rPr>
+          <w:b/>
+          <w:sz w:val="28"/>
+          <w:szCs w:val="28"/>
+          <w:u w:val="single"/>
+        </w:rPr>
+        <w:t>UC9-</w:t>
+      </w:r>
+      <w:r>
+        <w:rPr>
+          <w:b/>
+          <w:sz w:val="28"/>
+          <w:szCs w:val="28"/>
+          <w:u w:val="single"/>
+        </w:rPr>
+        <w:t>Ability to identify each</w:t>
+      </w:r>
+      <w:r>
+        <w:rPr>
+          <w:b/>
+          <w:sz w:val="28"/>
+          <w:szCs w:val="28"/>
+          <w:u w:val="single"/>
+        </w:rPr>
+        <w:t xml:space="preserve"> </w:t>
+      </w:r>
+      <w:r>
+        <w:rPr>
+          <w:b/>
+          <w:sz w:val="28"/>
+          <w:szCs w:val="28"/>
+          <w:u w:val="single"/>
+        </w:rPr>
+        <w:t>Address Book with name and</w:t>
+      </w:r>
+      <w:r>
+        <w:rPr>
+          <w:b/>
+          <w:sz w:val="28"/>
+          <w:szCs w:val="28"/>
+          <w:u w:val="single"/>
+        </w:rPr>
+        <w:t xml:space="preserve"> </w:t>
+      </w:r>
+      <w:r>
+        <w:rPr>
+          <w:b/>
+          <w:sz w:val="28"/>
+          <w:szCs w:val="28"/>
+          <w:u w:val="single"/>
+        </w:rPr>
+        <w:t>Type.</w:t>
+      </w:r>
+      <w:proofErr w:type="gramEnd"/>
+    </w:p>
+    <w:p>
+      <w:pPr>
+        <w:jc w:val="center"/>
+        <w:rPr>
+          <w:b/>
+          <w:sz w:val="28"/>
+          <w:szCs w:val="28"/>
+          <w:u w:val="single"/>
+        </w:rPr>
+      </w:pPr>
+      <w:r>
+        <w:rPr>
+          <w:b/>
+          <w:sz w:val="28"/>
+          <w:szCs w:val="28"/>
+          <w:u w:val="single"/>
+        </w:rPr>
+        <w:t>&amp;</w:t>
+      </w:r>
+    </w:p>
+    <w:p>
+      <w:pPr>
+        <w:jc w:val="center"/>
+        <w:rPr>
+          <w:b/>
+          <w:sz w:val="28"/>
+          <w:szCs w:val="28"/>
+          <w:u w:val="single"/>
+        </w:rPr>
+      </w:pPr>
+      <w:r>
+        <w:rPr>
+          <w:b/>
+          <w:sz w:val="28"/>
+          <w:szCs w:val="28"/>
+          <w:u w:val="single"/>
+        </w:rPr>
+        <w:t>UC11-</w:t>
+      </w:r>
+      <w:r>
+        <w:rPr>
+          <w:b/>
+          <w:sz w:val="28"/>
+          <w:szCs w:val="28"/>
+          <w:u w:val="single"/>
+        </w:rPr>
+        <w:t xml:space="preserve"> </w:t>
+      </w:r>
+      <w:r>
+        <w:rPr>
+          <w:b/>
+          <w:sz w:val="28"/>
+          <w:szCs w:val="28"/>
+          <w:u w:val="single"/>
+        </w:rPr>
+        <w:t>Ability to add person</w:t>
+      </w:r>
+      <w:r>
+        <w:rPr>
+          <w:b/>
+          <w:sz w:val="28"/>
+          <w:szCs w:val="28"/>
+          <w:u w:val="single"/>
+        </w:rPr>
+        <w:t xml:space="preserve"> </w:t>
+      </w:r>
+      <w:r>
+        <w:rPr>
+          <w:b/>
+          <w:sz w:val="28"/>
+          <w:szCs w:val="28"/>
+          <w:u w:val="single"/>
+        </w:rPr>
+        <w:t>to both Friend and</w:t>
+      </w:r>
+      <w:r>
+        <w:rPr>
+          <w:b/>
+          <w:sz w:val="28"/>
+          <w:szCs w:val="28"/>
+          <w:u w:val="single"/>
+        </w:rPr>
+        <w:t xml:space="preserve"> </w:t>
+      </w:r>
+      <w:r>
+        <w:rPr>
+          <w:b/>
+          <w:sz w:val="28"/>
+          <w:szCs w:val="28"/>
+          <w:u w:val="single"/>
+        </w:rPr>
+        <w:t>Family</w:t>
+      </w:r>
+    </w:p>
+    <w:p>
+      <w:pPr>
+        <w:jc w:val="center"/>
+        <w:rPr>
+          <w:b/>
+          <w:sz w:val="28"/>
+          <w:szCs w:val="28"/>
+          <w:u w:val="single"/>
+        </w:rPr>
+      </w:pPr>
+    </w:p>
+    <w:p>
+      <w:pPr>
+        <w:jc w:val="center"/>
+        <w:rPr>
+          <w:b/>
+          <w:sz w:val="28"/>
+          <w:szCs w:val="28"/>
+          <w:u w:val="single"/>
+        </w:rPr>
+      </w:pPr>
+    </w:p>
+    <w:p>
+      <w:pPr>
+        <w:jc w:val="center"/>
+        <w:rPr>
+          <w:b/>
+          <w:sz w:val="28"/>
+          <w:szCs w:val="28"/>
+          <w:u w:val="single"/>
+        </w:rPr>
+      </w:pPr>
+    </w:p>
+    <w:p>
+      <w:pPr>
+        <w:jc w:val="center"/>
+        <w:rPr>
+          <w:b/>
+          <w:sz w:val="28"/>
+          <w:szCs w:val="28"/>
+          <w:u w:val="single"/>
+        </w:rPr>
+      </w:pPr>
+    </w:p>
+    <w:p>
+      <w:pPr>
+        <w:jc w:val="center"/>
+        <w:rPr>
+          <w:b/>
+          <w:sz w:val="28"/>
+          <w:szCs w:val="28"/>
+          <w:u w:val="single"/>
+        </w:rPr>
+      </w:pPr>
+      <w:r>
+        <w:rPr>
+          <w:b/>
+          <w:sz w:val="28"/>
+          <w:szCs w:val="28"/>
+          <w:u w:val="single"/>
+        </w:rPr>
+        <w:pict>
+          <v:shape id="_x0000_i1036" type="#_x0000_t75" style="width:361.5pt;height:92.25pt">
+            <v:imagedata r:id="rId16" o:title="UC10-Addressbook"/>
+          </v:shape>
+        </w:pict>
+      </w:r>
+    </w:p>
+    <w:p>
+      <w:pPr>
+        <w:jc w:val="center"/>
+        <w:rPr>
+          <w:b/>
+          <w:sz w:val="28"/>
+          <w:szCs w:val="28"/>
+          <w:u w:val="single"/>
+        </w:rPr>
+      </w:pPr>
+      <w:r>
+        <w:rPr>
+          <w:b/>
+          <w:sz w:val="28"/>
+          <w:szCs w:val="28"/>
+          <w:u w:val="single"/>
+        </w:rPr>
+        <w:t>UC10-</w:t>
+      </w:r>
+      <w:r>
+        <w:t xml:space="preserve"> </w:t>
+      </w:r>
+      <w:r>
+        <w:rPr>
+          <w:b/>
+          <w:sz w:val="28"/>
+          <w:szCs w:val="28"/>
+          <w:u w:val="single"/>
+        </w:rPr>
+        <w:t>Ability to get number</w:t>
+      </w:r>
+      <w:r>
+        <w:rPr>
+          <w:b/>
+          <w:sz w:val="28"/>
+          <w:szCs w:val="28"/>
+          <w:u w:val="single"/>
+        </w:rPr>
+        <w:t xml:space="preserve"> </w:t>
+      </w:r>
+      <w:r>
+        <w:rPr>
+          <w:b/>
+          <w:sz w:val="28"/>
+          <w:szCs w:val="28"/>
+          <w:u w:val="single"/>
+        </w:rPr>
+        <w:t>of contact persons</w:t>
+      </w:r>
+      <w:r>
+        <w:rPr>
+          <w:b/>
+          <w:sz w:val="28"/>
+          <w:szCs w:val="28"/>
+          <w:u w:val="single"/>
+        </w:rPr>
+        <w:t xml:space="preserve"> </w:t>
+      </w:r>
+      <w:r>
+        <w:rPr>
+          <w:b/>
+          <w:sz w:val="28"/>
+          <w:szCs w:val="28"/>
+          <w:u w:val="single"/>
+        </w:rPr>
+        <w:t>i.e. count by type</w:t>
+      </w:r>
+    </w:p>
+    <w:p>
+      <w:pPr>
+        <w:jc w:val="center"/>
+        <w:rPr>
+          <w:b/>
+          <w:sz w:val="28"/>
+          <w:szCs w:val="28"/>
+          <w:u w:val="single"/>
+        </w:rPr>
+      </w:pPr>
+    </w:p>
+    <w:p>
+      <w:pPr>
+        <w:jc w:val="center"/>
+        <w:rPr>
+          <w:b/>
+          <w:sz w:val="28"/>
+          <w:szCs w:val="28"/>
+          <w:u w:val="single"/>
+        </w:rPr>
+      </w:pPr>
+    </w:p>
+    <w:p>
+      <w:pPr>
+        <w:jc w:val="center"/>
+        <w:rPr>
+          <w:b/>
+          <w:sz w:val="28"/>
+          <w:szCs w:val="28"/>
+          <w:u w:val="single"/>
+        </w:rPr>
+      </w:pPr>
+    </w:p>
+    <w:p>
+      <w:pPr>
+        <w:jc w:val="center"/>
+        <w:rPr>
+          <w:b/>
+          <w:sz w:val="28"/>
+          <w:szCs w:val="28"/>
+          <w:u w:val="single"/>
+        </w:rPr>
+      </w:pPr>
+    </w:p>
+    <w:p>
+      <w:pPr>
+        <w:jc w:val="center"/>
+        <w:rPr>
+          <w:b/>
+          <w:sz w:val="28"/>
+          <w:szCs w:val="28"/>
+          <w:u w:val="single"/>
+        </w:rPr>
+      </w:pPr>
+    </w:p>
+    <w:p>
+      <w:pPr>
+        <w:jc w:val="center"/>
+        <w:rPr>
+          <w:b/>
+          <w:sz w:val="28"/>
+          <w:szCs w:val="28"/>
+          <w:u w:val="single"/>
+        </w:rPr>
+      </w:pPr>
+    </w:p>
+    <w:p>
+      <w:pPr>
+        <w:jc w:val="center"/>
+        <w:rPr>
+          <w:b/>
+          <w:sz w:val="28"/>
+          <w:szCs w:val="28"/>
+          <w:u w:val="single"/>
+        </w:rPr>
+      </w:pPr>
+    </w:p>
+    <w:p>
+      <w:pPr>
+        <w:jc w:val="center"/>
+        <w:rPr>
+          <w:b/>
+          <w:sz w:val="28"/>
+          <w:szCs w:val="28"/>
+          <w:u w:val="single"/>
+        </w:rPr>
+      </w:pPr>
+    </w:p>
+    <w:p>
+      <w:pPr>
+        <w:jc w:val="center"/>
+        <w:rPr>
+          <w:b/>
+          <w:sz w:val="28"/>
+          <w:szCs w:val="28"/>
+          <w:u w:val="single"/>
+        </w:rPr>
+      </w:pPr>
+    </w:p>
+    <w:p>
+      <w:pPr>
+        <w:jc w:val="center"/>
+        <w:rPr>
+          <w:b/>
+          <w:sz w:val="28"/>
+          <w:szCs w:val="28"/>
+          <w:u w:val="single"/>
+        </w:rPr>
+      </w:pPr>
+    </w:p>
+    <w:p>
+      <w:pPr>
+        <w:jc w:val="center"/>
+        <w:rPr>
+          <w:b/>
+          <w:sz w:val="28"/>
+          <w:szCs w:val="28"/>
+          <w:u w:val="single"/>
+        </w:rPr>
+      </w:pPr>
+    </w:p>
+    <w:p>
+      <w:pPr>
+        <w:jc w:val="center"/>
+        <w:rPr>
+          <w:b/>
+          <w:sz w:val="28"/>
+          <w:szCs w:val="28"/>
+          <w:u w:val="single"/>
+        </w:rPr>
+      </w:pPr>
+    </w:p>
+    <w:p>
+      <w:pPr>
+        <w:jc w:val="center"/>
+        <w:rPr>
+          <w:b/>
+          <w:sz w:val="28"/>
+          <w:szCs w:val="28"/>
+          <w:u w:val="single"/>
+        </w:rPr>
+      </w:pPr>
+    </w:p>
+    <w:p>
+      <w:pPr>
+        <w:jc w:val="center"/>
+        <w:rPr>
+          <w:b/>
+          <w:sz w:val="28"/>
+          <w:szCs w:val="28"/>
+          <w:u w:val="single"/>
+        </w:rPr>
+      </w:pPr>
+    </w:p>
+    <w:p>
+      <w:pPr>
+        <w:jc w:val="center"/>
+        <w:rPr>
+          <w:b/>
+          <w:sz w:val="28"/>
+          <w:szCs w:val="28"/>
+          <w:u w:val="single"/>
+        </w:rPr>
+      </w:pPr>
+    </w:p>
+    <w:p>
+      <w:pPr>
+        <w:jc w:val="center"/>
+        <w:rPr>
+          <w:b/>
+          <w:sz w:val="28"/>
+          <w:szCs w:val="28"/>
+          <w:u w:val="single"/>
+        </w:rPr>
+      </w:pPr>
+      <w:r>
+        <w:rPr>
+          <w:b/>
+          <w:sz w:val="28"/>
+          <w:szCs w:val="28"/>
+          <w:u w:val="single"/>
+        </w:rPr>
+        <w:pict>
+          <v:shape id="_x0000_i1037" type="#_x0000_t75" style="width:468pt;height:235.5pt">
+            <v:imagedata r:id="rId17" o:title="UC13-Addressbook1"/>
+          </v:shape>
+        </w:pict>
+      </w:r>
+      <w:r>
+        <w:rPr>
+          <w:b/>
+          <w:sz w:val="28"/>
+          <w:szCs w:val="28"/>
+          <w:u w:val="single"/>
+        </w:rPr>
+        <w:pict>
+          <v:shape id="_x0000_i1038" type="#_x0000_t75" style="width:467.25pt;height:182.25pt">
+            <v:imagedata r:id="rId18" o:title="UC13-Addressbook2"/>
+          </v:shape>
+        </w:pict>
+      </w:r>
+    </w:p>
+    <w:p>
+      <w:pPr>
+        <w:jc w:val="center"/>
+        <w:rPr>
+          <w:b/>
+          <w:sz w:val="28"/>
+          <w:szCs w:val="28"/>
+          <w:u w:val="single"/>
+        </w:rPr>
+      </w:pPr>
+      <w:r>
+        <w:rPr>
+          <w:b/>
+          <w:sz w:val="28"/>
+          <w:szCs w:val="28"/>
+          <w:u w:val="single"/>
+        </w:rPr>
+        <w:t>UC13-</w:t>
+      </w:r>
+      <w:r>
+        <w:t xml:space="preserve"> </w:t>
+      </w:r>
+      <w:r>
+        <w:rPr>
+          <w:b/>
+          <w:sz w:val="28"/>
+          <w:szCs w:val="28"/>
+          <w:u w:val="single"/>
+        </w:rPr>
+        <w:t>Ensure all retrieve</w:t>
+      </w:r>
+      <w:r>
+        <w:rPr>
+          <w:b/>
+          <w:sz w:val="28"/>
+          <w:szCs w:val="28"/>
+          <w:u w:val="single"/>
+        </w:rPr>
+        <w:t xml:space="preserve"> </w:t>
+      </w:r>
+      <w:r>
+        <w:rPr>
+          <w:b/>
+          <w:sz w:val="28"/>
+          <w:szCs w:val="28"/>
+          <w:u w:val="single"/>
+        </w:rPr>
+        <w:t>queries done especially</w:t>
+      </w:r>
+      <w:r>
+        <w:rPr>
+          <w:b/>
+          <w:sz w:val="28"/>
+          <w:szCs w:val="28"/>
+          <w:u w:val="single"/>
+        </w:rPr>
+        <w:t xml:space="preserve"> </w:t>
+      </w:r>
+      <w:r>
+        <w:rPr>
+          <w:b/>
+          <w:sz w:val="28"/>
+          <w:szCs w:val="28"/>
+          <w:u w:val="single"/>
+        </w:rPr>
+        <w:t>in UC 6, UC 7, UC 8 and</w:t>
+      </w:r>
+      <w:r>
+        <w:rPr>
+          <w:b/>
+          <w:sz w:val="28"/>
+          <w:szCs w:val="28"/>
+          <w:u w:val="single"/>
+        </w:rPr>
+        <w:t xml:space="preserve"> </w:t>
+      </w:r>
+      <w:r>
+        <w:rPr>
+          <w:b/>
+          <w:sz w:val="28"/>
+          <w:szCs w:val="28"/>
+          <w:u w:val="single"/>
+        </w:rPr>
+        <w:t>UC 10 are working with</w:t>
+      </w:r>
+      <w:r>
+        <w:rPr>
+          <w:b/>
+          <w:sz w:val="28"/>
+          <w:szCs w:val="28"/>
+          <w:u w:val="single"/>
+        </w:rPr>
+        <w:t xml:space="preserve"> </w:t>
+      </w:r>
+      <w:r>
+        <w:rPr>
+          <w:b/>
+          <w:sz w:val="28"/>
+          <w:szCs w:val="28"/>
+          <w:u w:val="single"/>
+        </w:rPr>
+        <w:t>new table structure</w:t>
+      </w:r>
+    </w:p>
+    <w:p>
+      <w:pPr>
+        <w:jc w:val="center"/>
+        <w:rPr>
+          <w:b/>
+          <w:sz w:val="28"/>
+          <w:szCs w:val="28"/>
+          <w:u w:val="single"/>
+        </w:rPr>
+      </w:pPr>
+    </w:p>
+    <w:p>
+      <w:pPr>
+        <w:jc w:val="center"/>
+        <w:rPr>
+          <w:b/>
+          <w:sz w:val="28"/>
+          <w:szCs w:val="28"/>
+          <w:u w:val="single"/>
+        </w:rPr>
+      </w:pPr>
+    </w:p>
+    <w:p>
+      <w:pPr>
+        <w:jc w:val="center"/>
+        <w:rPr>
+          <w:b/>
+          <w:sz w:val="28"/>
+          <w:szCs w:val="28"/>
+          <w:u w:val="single"/>
+        </w:rPr>
+      </w:pPr>
+    </w:p>
+    <w:p>
+      <w:pPr>
+        <w:jc w:val="center"/>
+        <w:rPr>
+          <w:b/>
+          <w:sz w:val="28"/>
+          <w:szCs w:val="28"/>
+          <w:u w:val="single"/>
+        </w:rPr>
+      </w:pPr>
+    </w:p>
+    <w:p>
+      <w:pPr>
+        <w:jc w:val="center"/>
+        <w:rPr>
+          <w:b/>
+          <w:sz w:val="28"/>
+          <w:szCs w:val="28"/>
+          <w:u w:val="single"/>
+        </w:rPr>
+      </w:pPr>
+    </w:p>
+    <w:p>
+      <w:pPr>
+        <w:jc w:val="center"/>
+        <w:rPr>
+          <w:b/>
+          <w:sz w:val="28"/>
+          <w:szCs w:val="28"/>
+          <w:u w:val="single"/>
+        </w:rPr>
+      </w:pPr>
+      <w:r>
+        <w:rPr>
+          <w:b/>
+          <w:sz w:val="28"/>
+          <w:szCs w:val="28"/>
+          <w:u w:val="single"/>
+        </w:rPr>
+        <w:pict>
+          <v:shape id="_x0000_i1039" type="#_x0000_t75" style="width:468pt;height:171pt">
+            <v:imagedata r:id="rId19" o:title="ER"/>
+          </v:shape>
+        </w:pict>
+      </w:r>
+    </w:p>
+    <w:p>
+      <w:pPr>
+        <w:jc w:val="center"/>
+        <w:rPr>
+          <w:b/>
+          <w:sz w:val="28"/>
+          <w:szCs w:val="28"/>
+          <w:u w:val="single"/>
+        </w:rPr>
+      </w:pPr>
+      <w:r>
+        <w:rPr>
+          <w:b/>
+          <w:sz w:val="28"/>
+          <w:szCs w:val="28"/>
+          <w:u w:val="single"/>
+        </w:rPr>
+        <w:t>UC12-</w:t>
+      </w:r>
+      <w:r>
+        <w:rPr>
+          <w:b/>
+          <w:sz w:val="28"/>
+          <w:szCs w:val="28"/>
+          <w:u w:val="single"/>
+        </w:rPr>
+        <w:t>Draw the ER Diagram for</w:t>
+      </w:r>
+      <w:r>
+        <w:rPr>
+          <w:b/>
+          <w:sz w:val="28"/>
+          <w:szCs w:val="28"/>
+          <w:u w:val="single"/>
+        </w:rPr>
+        <w:t xml:space="preserve"> </w:t>
+      </w:r>
+      <w:r>
+        <w:rPr>
+          <w:b/>
+          <w:sz w:val="28"/>
+          <w:szCs w:val="28"/>
+          <w:u w:val="single"/>
+        </w:rPr>
+        <w:t>Address Book Service DB</w:t>
+      </w:r>
     </w:p>
     <w:sectPr>
       <w:pgSz w:w="12240" w:h="15840"/>

</xml_diff>

<commit_message>
added a file for addressbook in sql
</commit_message>
<xml_diff>
--- a/Addressbook.docx
+++ b/Addressbook.docx
@@ -1876,6 +1876,17 @@
           <w:u w:val="single"/>
         </w:rPr>
       </w:pPr>
+    </w:p>
+    <w:p>
+      <w:pPr>
+        <w:jc w:val="center"/>
+        <w:rPr>
+          <w:b/>
+          <w:sz w:val="28"/>
+          <w:szCs w:val="28"/>
+          <w:u w:val="single"/>
+        </w:rPr>
+      </w:pPr>
       <w:r>
         <w:rPr>
           <w:b/>
@@ -1884,8 +1895,8 @@
           <w:u w:val="single"/>
         </w:rPr>
         <w:pict>
-          <v:shape id="_x0000_i1033" type="#_x0000_t75" style="width:467.25pt;height:63pt">
-            <v:imagedata r:id="rId13" o:title="UC9-Addressbook1"/>
+          <v:shape id="_x0000_i1034" type="#_x0000_t75" style="width:371.25pt;height:308.25pt">
+            <v:imagedata r:id="rId13" o:title="UC9 addressbook2"/>
           </v:shape>
         </w:pict>
       </w:r>
@@ -1897,11 +1908,243 @@
           <w:u w:val="single"/>
         </w:rPr>
         <w:pict>
-          <v:shape id="_x0000_i1034" type="#_x0000_t75" style="width:437.25pt;height:150pt">
-            <v:imagedata r:id="rId14" o:title="UC9-Addressbook2"/>
+          <v:shape id="_x0000_i1035" type="#_x0000_t75" style="width:468pt;height:174.75pt">
+            <v:imagedata r:id="rId14" o:title="UC9 addressbook1"/>
           </v:shape>
         </w:pict>
       </w:r>
+    </w:p>
+    <w:p>
+      <w:pPr>
+        <w:jc w:val="center"/>
+        <w:rPr>
+          <w:b/>
+          <w:sz w:val="28"/>
+          <w:szCs w:val="28"/>
+          <w:u w:val="single"/>
+        </w:rPr>
+      </w:pPr>
+    </w:p>
+    <w:p>
+      <w:pPr>
+        <w:jc w:val="center"/>
+        <w:rPr>
+          <w:b/>
+          <w:sz w:val="28"/>
+          <w:szCs w:val="28"/>
+          <w:u w:val="single"/>
+        </w:rPr>
+      </w:pPr>
+      <w:proofErr w:type="gramStart"/>
+      <w:r>
+        <w:rPr>
+          <w:b/>
+          <w:sz w:val="28"/>
+          <w:szCs w:val="28"/>
+          <w:u w:val="single"/>
+        </w:rPr>
+        <w:t>UC9-</w:t>
+      </w:r>
+      <w:r>
+        <w:rPr>
+          <w:b/>
+          <w:sz w:val="28"/>
+          <w:szCs w:val="28"/>
+          <w:u w:val="single"/>
+        </w:rPr>
+        <w:t>Ability to identify each</w:t>
+      </w:r>
+      <w:r>
+        <w:rPr>
+          <w:b/>
+          <w:sz w:val="28"/>
+          <w:szCs w:val="28"/>
+          <w:u w:val="single"/>
+        </w:rPr>
+        <w:t xml:space="preserve"> </w:t>
+      </w:r>
+      <w:r>
+        <w:rPr>
+          <w:b/>
+          <w:sz w:val="28"/>
+          <w:szCs w:val="28"/>
+          <w:u w:val="single"/>
+        </w:rPr>
+        <w:t>Address Book with name and</w:t>
+      </w:r>
+      <w:r>
+        <w:rPr>
+          <w:b/>
+          <w:sz w:val="28"/>
+          <w:szCs w:val="28"/>
+          <w:u w:val="single"/>
+        </w:rPr>
+        <w:t xml:space="preserve"> </w:t>
+      </w:r>
+      <w:r>
+        <w:rPr>
+          <w:b/>
+          <w:sz w:val="28"/>
+          <w:szCs w:val="28"/>
+          <w:u w:val="single"/>
+        </w:rPr>
+        <w:t>Type.</w:t>
+      </w:r>
+      <w:proofErr w:type="gramEnd"/>
+    </w:p>
+    <w:p>
+      <w:pPr>
+        <w:jc w:val="center"/>
+        <w:rPr>
+          <w:b/>
+          <w:sz w:val="28"/>
+          <w:szCs w:val="28"/>
+          <w:u w:val="single"/>
+        </w:rPr>
+      </w:pPr>
+    </w:p>
+    <w:p>
+      <w:pPr>
+        <w:jc w:val="center"/>
+        <w:rPr>
+          <w:b/>
+          <w:sz w:val="28"/>
+          <w:szCs w:val="28"/>
+          <w:u w:val="single"/>
+        </w:rPr>
+      </w:pPr>
+    </w:p>
+    <w:p>
+      <w:pPr>
+        <w:jc w:val="center"/>
+        <w:rPr>
+          <w:b/>
+          <w:sz w:val="28"/>
+          <w:szCs w:val="28"/>
+          <w:u w:val="single"/>
+        </w:rPr>
+      </w:pPr>
+    </w:p>
+    <w:p>
+      <w:pPr>
+        <w:jc w:val="center"/>
+        <w:rPr>
+          <w:b/>
+          <w:sz w:val="28"/>
+          <w:szCs w:val="28"/>
+          <w:u w:val="single"/>
+        </w:rPr>
+      </w:pPr>
+    </w:p>
+    <w:p>
+      <w:pPr>
+        <w:jc w:val="center"/>
+        <w:rPr>
+          <w:b/>
+          <w:sz w:val="28"/>
+          <w:szCs w:val="28"/>
+          <w:u w:val="single"/>
+        </w:rPr>
+      </w:pPr>
+    </w:p>
+    <w:p>
+      <w:pPr>
+        <w:jc w:val="center"/>
+        <w:rPr>
+          <w:b/>
+          <w:sz w:val="28"/>
+          <w:szCs w:val="28"/>
+          <w:u w:val="single"/>
+        </w:rPr>
+      </w:pPr>
+    </w:p>
+    <w:p>
+      <w:pPr>
+        <w:jc w:val="center"/>
+        <w:rPr>
+          <w:b/>
+          <w:sz w:val="28"/>
+          <w:szCs w:val="28"/>
+          <w:u w:val="single"/>
+        </w:rPr>
+      </w:pPr>
+    </w:p>
+    <w:p>
+      <w:pPr>
+        <w:jc w:val="center"/>
+        <w:rPr>
+          <w:b/>
+          <w:sz w:val="28"/>
+          <w:szCs w:val="28"/>
+          <w:u w:val="single"/>
+        </w:rPr>
+      </w:pPr>
+    </w:p>
+    <w:p>
+      <w:pPr>
+        <w:jc w:val="center"/>
+        <w:rPr>
+          <w:b/>
+          <w:sz w:val="28"/>
+          <w:szCs w:val="28"/>
+          <w:u w:val="single"/>
+        </w:rPr>
+      </w:pPr>
+    </w:p>
+    <w:p>
+      <w:pPr>
+        <w:jc w:val="center"/>
+        <w:rPr>
+          <w:b/>
+          <w:sz w:val="28"/>
+          <w:szCs w:val="28"/>
+          <w:u w:val="single"/>
+        </w:rPr>
+      </w:pPr>
+    </w:p>
+    <w:p>
+      <w:pPr>
+        <w:jc w:val="center"/>
+        <w:rPr>
+          <w:b/>
+          <w:sz w:val="28"/>
+          <w:szCs w:val="28"/>
+          <w:u w:val="single"/>
+        </w:rPr>
+      </w:pPr>
+    </w:p>
+    <w:p>
+      <w:pPr>
+        <w:jc w:val="center"/>
+        <w:rPr>
+          <w:b/>
+          <w:sz w:val="28"/>
+          <w:szCs w:val="28"/>
+          <w:u w:val="single"/>
+        </w:rPr>
+      </w:pPr>
+    </w:p>
+    <w:p>
+      <w:pPr>
+        <w:jc w:val="center"/>
+        <w:rPr>
+          <w:b/>
+          <w:sz w:val="28"/>
+          <w:szCs w:val="28"/>
+          <w:u w:val="single"/>
+        </w:rPr>
+      </w:pPr>
+    </w:p>
+    <w:p>
+      <w:pPr>
+        <w:jc w:val="center"/>
+        <w:rPr>
+          <w:b/>
+          <w:sz w:val="28"/>
+          <w:szCs w:val="28"/>
+          <w:u w:val="single"/>
+        </w:rPr>
+      </w:pPr>
       <w:r>
         <w:rPr>
           <w:b/>
@@ -1910,8 +2153,8 @@
           <w:u w:val="single"/>
         </w:rPr>
         <w:pict>
-          <v:shape id="_x0000_i1035" type="#_x0000_t75" style="width:467.25pt;height:240pt">
-            <v:imagedata r:id="rId15" o:title="UC9-Addressbook"/>
+          <v:shape id="_x0000_i1033" type="#_x0000_t75" style="width:467.25pt;height:108pt">
+            <v:imagedata r:id="rId15" o:title="UC10-Addressbook"/>
           </v:shape>
         </w:pict>
       </w:r>
@@ -1926,32 +2169,16 @@
           <w:u w:val="single"/>
         </w:rPr>
       </w:pPr>
-      <w:proofErr w:type="gramStart"/>
-      <w:r>
-        <w:rPr>
-          <w:b/>
-          <w:sz w:val="28"/>
-          <w:szCs w:val="28"/>
-          <w:u w:val="single"/>
-        </w:rPr>
-        <w:t>UC9-</w:t>
-      </w:r>
-      <w:r>
-        <w:rPr>
-          <w:b/>
-          <w:sz w:val="28"/>
-          <w:szCs w:val="28"/>
-          <w:u w:val="single"/>
-        </w:rPr>
-        <w:t>Ability to identify each</w:t>
-      </w:r>
-      <w:r>
-        <w:rPr>
-          <w:b/>
-          <w:sz w:val="28"/>
-          <w:szCs w:val="28"/>
-          <w:u w:val="single"/>
-        </w:rPr>
+      <w:r>
+        <w:rPr>
+          <w:b/>
+          <w:sz w:val="28"/>
+          <w:szCs w:val="28"/>
+          <w:u w:val="single"/>
+        </w:rPr>
+        <w:t>UC10-</w:t>
+      </w:r>
+      <w:r>
         <w:t xml:space="preserve"> </w:t>
       </w:r>
       <w:r>
@@ -1961,7 +2188,7 @@
           <w:szCs w:val="28"/>
           <w:u w:val="single"/>
         </w:rPr>
-        <w:t>Address Book with name and</w:t>
+        <w:t>Ability to get number</w:t>
       </w:r>
       <w:r>
         <w:rPr>
@@ -1979,48 +2206,7 @@
           <w:szCs w:val="28"/>
           <w:u w:val="single"/>
         </w:rPr>
-        <w:t>Type.</w:t>
-      </w:r>
-      <w:proofErr w:type="gramEnd"/>
-    </w:p>
-    <w:p>
-      <w:pPr>
-        <w:jc w:val="center"/>
-        <w:rPr>
-          <w:b/>
-          <w:sz w:val="28"/>
-          <w:szCs w:val="28"/>
-          <w:u w:val="single"/>
-        </w:rPr>
-      </w:pPr>
-      <w:r>
-        <w:rPr>
-          <w:b/>
-          <w:sz w:val="28"/>
-          <w:szCs w:val="28"/>
-          <w:u w:val="single"/>
-        </w:rPr>
-        <w:t>&amp;</w:t>
-      </w:r>
-    </w:p>
-    <w:p>
-      <w:pPr>
-        <w:jc w:val="center"/>
-        <w:rPr>
-          <w:b/>
-          <w:sz w:val="28"/>
-          <w:szCs w:val="28"/>
-          <w:u w:val="single"/>
-        </w:rPr>
-      </w:pPr>
-      <w:r>
-        <w:rPr>
-          <w:b/>
-          <w:sz w:val="28"/>
-          <w:szCs w:val="28"/>
-          <w:u w:val="single"/>
-        </w:rPr>
-        <w:t>UC11-</w:t>
+        <w:t>of contact persons</w:t>
       </w:r>
       <w:r>
         <w:rPr>
@@ -2038,44 +2224,41 @@
           <w:szCs w:val="28"/>
           <w:u w:val="single"/>
         </w:rPr>
-        <w:t>Ability to add person</w:t>
-      </w:r>
-      <w:r>
-        <w:rPr>
-          <w:b/>
-          <w:sz w:val="28"/>
-          <w:szCs w:val="28"/>
-          <w:u w:val="single"/>
-        </w:rPr>
-        <w:t xml:space="preserve"> </w:t>
-      </w:r>
-      <w:r>
-        <w:rPr>
-          <w:b/>
-          <w:sz w:val="28"/>
-          <w:szCs w:val="28"/>
-          <w:u w:val="single"/>
-        </w:rPr>
-        <w:t>to both Friend and</w:t>
-      </w:r>
-      <w:r>
-        <w:rPr>
-          <w:b/>
-          <w:sz w:val="28"/>
-          <w:szCs w:val="28"/>
-          <w:u w:val="single"/>
-        </w:rPr>
-        <w:t xml:space="preserve"> </w:t>
-      </w:r>
-      <w:r>
-        <w:rPr>
-          <w:b/>
-          <w:sz w:val="28"/>
-          <w:szCs w:val="28"/>
-          <w:u w:val="single"/>
-        </w:rPr>
-        <w:t>Family</w:t>
-      </w:r>
+        <w:t>i.e. count by type</w:t>
+      </w:r>
+    </w:p>
+    <w:p>
+      <w:pPr>
+        <w:jc w:val="center"/>
+        <w:rPr>
+          <w:b/>
+          <w:sz w:val="28"/>
+          <w:szCs w:val="28"/>
+          <w:u w:val="single"/>
+        </w:rPr>
+      </w:pPr>
+    </w:p>
+    <w:p>
+      <w:pPr>
+        <w:jc w:val="center"/>
+        <w:rPr>
+          <w:b/>
+          <w:sz w:val="28"/>
+          <w:szCs w:val="28"/>
+          <w:u w:val="single"/>
+        </w:rPr>
+      </w:pPr>
+    </w:p>
+    <w:p>
+      <w:pPr>
+        <w:jc w:val="center"/>
+        <w:rPr>
+          <w:b/>
+          <w:sz w:val="28"/>
+          <w:szCs w:val="28"/>
+          <w:u w:val="single"/>
+        </w:rPr>
+      </w:pPr>
     </w:p>
     <w:p>
       <w:pPr>
@@ -2139,255 +2322,11 @@
           <w:u w:val="single"/>
         </w:rPr>
         <w:pict>
-          <v:shape id="_x0000_i1036" type="#_x0000_t75" style="width:361.5pt;height:92.25pt">
-            <v:imagedata r:id="rId16" o:title="UC10-Addressbook"/>
+          <v:shape id="_x0000_i1036" type="#_x0000_t75" style="width:467.25pt;height:108.75pt">
+            <v:imagedata r:id="rId16" o:title="UC11-Addressbook1"/>
           </v:shape>
         </w:pict>
       </w:r>
-    </w:p>
-    <w:p>
-      <w:pPr>
-        <w:jc w:val="center"/>
-        <w:rPr>
-          <w:b/>
-          <w:sz w:val="28"/>
-          <w:szCs w:val="28"/>
-          <w:u w:val="single"/>
-        </w:rPr>
-      </w:pPr>
-      <w:r>
-        <w:rPr>
-          <w:b/>
-          <w:sz w:val="28"/>
-          <w:szCs w:val="28"/>
-          <w:u w:val="single"/>
-        </w:rPr>
-        <w:t>UC10-</w:t>
-      </w:r>
-      <w:r>
-        <w:t xml:space="preserve"> </w:t>
-      </w:r>
-      <w:r>
-        <w:rPr>
-          <w:b/>
-          <w:sz w:val="28"/>
-          <w:szCs w:val="28"/>
-          <w:u w:val="single"/>
-        </w:rPr>
-        <w:t>Ability to get number</w:t>
-      </w:r>
-      <w:r>
-        <w:rPr>
-          <w:b/>
-          <w:sz w:val="28"/>
-          <w:szCs w:val="28"/>
-          <w:u w:val="single"/>
-        </w:rPr>
-        <w:t xml:space="preserve"> </w:t>
-      </w:r>
-      <w:r>
-        <w:rPr>
-          <w:b/>
-          <w:sz w:val="28"/>
-          <w:szCs w:val="28"/>
-          <w:u w:val="single"/>
-        </w:rPr>
-        <w:t>of contact persons</w:t>
-      </w:r>
-      <w:r>
-        <w:rPr>
-          <w:b/>
-          <w:sz w:val="28"/>
-          <w:szCs w:val="28"/>
-          <w:u w:val="single"/>
-        </w:rPr>
-        <w:t xml:space="preserve"> </w:t>
-      </w:r>
-      <w:r>
-        <w:rPr>
-          <w:b/>
-          <w:sz w:val="28"/>
-          <w:szCs w:val="28"/>
-          <w:u w:val="single"/>
-        </w:rPr>
-        <w:t>i.e. count by type</w:t>
-      </w:r>
-    </w:p>
-    <w:p>
-      <w:pPr>
-        <w:jc w:val="center"/>
-        <w:rPr>
-          <w:b/>
-          <w:sz w:val="28"/>
-          <w:szCs w:val="28"/>
-          <w:u w:val="single"/>
-        </w:rPr>
-      </w:pPr>
-    </w:p>
-    <w:p>
-      <w:pPr>
-        <w:jc w:val="center"/>
-        <w:rPr>
-          <w:b/>
-          <w:sz w:val="28"/>
-          <w:szCs w:val="28"/>
-          <w:u w:val="single"/>
-        </w:rPr>
-      </w:pPr>
-    </w:p>
-    <w:p>
-      <w:pPr>
-        <w:jc w:val="center"/>
-        <w:rPr>
-          <w:b/>
-          <w:sz w:val="28"/>
-          <w:szCs w:val="28"/>
-          <w:u w:val="single"/>
-        </w:rPr>
-      </w:pPr>
-    </w:p>
-    <w:p>
-      <w:pPr>
-        <w:jc w:val="center"/>
-        <w:rPr>
-          <w:b/>
-          <w:sz w:val="28"/>
-          <w:szCs w:val="28"/>
-          <w:u w:val="single"/>
-        </w:rPr>
-      </w:pPr>
-    </w:p>
-    <w:p>
-      <w:pPr>
-        <w:jc w:val="center"/>
-        <w:rPr>
-          <w:b/>
-          <w:sz w:val="28"/>
-          <w:szCs w:val="28"/>
-          <w:u w:val="single"/>
-        </w:rPr>
-      </w:pPr>
-    </w:p>
-    <w:p>
-      <w:pPr>
-        <w:jc w:val="center"/>
-        <w:rPr>
-          <w:b/>
-          <w:sz w:val="28"/>
-          <w:szCs w:val="28"/>
-          <w:u w:val="single"/>
-        </w:rPr>
-      </w:pPr>
-    </w:p>
-    <w:p>
-      <w:pPr>
-        <w:jc w:val="center"/>
-        <w:rPr>
-          <w:b/>
-          <w:sz w:val="28"/>
-          <w:szCs w:val="28"/>
-          <w:u w:val="single"/>
-        </w:rPr>
-      </w:pPr>
-    </w:p>
-    <w:p>
-      <w:pPr>
-        <w:jc w:val="center"/>
-        <w:rPr>
-          <w:b/>
-          <w:sz w:val="28"/>
-          <w:szCs w:val="28"/>
-          <w:u w:val="single"/>
-        </w:rPr>
-      </w:pPr>
-    </w:p>
-    <w:p>
-      <w:pPr>
-        <w:jc w:val="center"/>
-        <w:rPr>
-          <w:b/>
-          <w:sz w:val="28"/>
-          <w:szCs w:val="28"/>
-          <w:u w:val="single"/>
-        </w:rPr>
-      </w:pPr>
-    </w:p>
-    <w:p>
-      <w:pPr>
-        <w:jc w:val="center"/>
-        <w:rPr>
-          <w:b/>
-          <w:sz w:val="28"/>
-          <w:szCs w:val="28"/>
-          <w:u w:val="single"/>
-        </w:rPr>
-      </w:pPr>
-    </w:p>
-    <w:p>
-      <w:pPr>
-        <w:jc w:val="center"/>
-        <w:rPr>
-          <w:b/>
-          <w:sz w:val="28"/>
-          <w:szCs w:val="28"/>
-          <w:u w:val="single"/>
-        </w:rPr>
-      </w:pPr>
-    </w:p>
-    <w:p>
-      <w:pPr>
-        <w:jc w:val="center"/>
-        <w:rPr>
-          <w:b/>
-          <w:sz w:val="28"/>
-          <w:szCs w:val="28"/>
-          <w:u w:val="single"/>
-        </w:rPr>
-      </w:pPr>
-    </w:p>
-    <w:p>
-      <w:pPr>
-        <w:jc w:val="center"/>
-        <w:rPr>
-          <w:b/>
-          <w:sz w:val="28"/>
-          <w:szCs w:val="28"/>
-          <w:u w:val="single"/>
-        </w:rPr>
-      </w:pPr>
-    </w:p>
-    <w:p>
-      <w:pPr>
-        <w:jc w:val="center"/>
-        <w:rPr>
-          <w:b/>
-          <w:sz w:val="28"/>
-          <w:szCs w:val="28"/>
-          <w:u w:val="single"/>
-        </w:rPr>
-      </w:pPr>
-    </w:p>
-    <w:p>
-      <w:pPr>
-        <w:jc w:val="center"/>
-        <w:rPr>
-          <w:b/>
-          <w:sz w:val="28"/>
-          <w:szCs w:val="28"/>
-          <w:u w:val="single"/>
-        </w:rPr>
-      </w:pPr>
-    </w:p>
-    <w:p>
-      <w:pPr>
-        <w:jc w:val="center"/>
-        <w:rPr>
-          <w:b/>
-          <w:sz w:val="28"/>
-          <w:szCs w:val="28"/>
-          <w:u w:val="single"/>
-        </w:rPr>
-      </w:pPr>
       <w:r>
         <w:rPr>
           <w:b/>
@@ -2396,11 +2335,239 @@
           <w:u w:val="single"/>
         </w:rPr>
         <w:pict>
-          <v:shape id="_x0000_i1037" type="#_x0000_t75" style="width:468pt;height:235.5pt">
-            <v:imagedata r:id="rId17" o:title="UC13-Addressbook1"/>
+          <v:shape id="_x0000_i1037" type="#_x0000_t75" style="width:467.25pt;height:123pt">
+            <v:imagedata r:id="rId17" o:title="UC11-Addressbook"/>
           </v:shape>
         </w:pict>
       </w:r>
+    </w:p>
+    <w:p>
+      <w:pPr>
+        <w:jc w:val="center"/>
+        <w:rPr>
+          <w:b/>
+          <w:sz w:val="28"/>
+          <w:szCs w:val="28"/>
+          <w:u w:val="single"/>
+        </w:rPr>
+      </w:pPr>
+      <w:r>
+        <w:rPr>
+          <w:b/>
+          <w:sz w:val="28"/>
+          <w:szCs w:val="28"/>
+          <w:u w:val="single"/>
+        </w:rPr>
+        <w:t>UC11-</w:t>
+      </w:r>
+      <w:r>
+        <w:rPr>
+          <w:b/>
+          <w:sz w:val="28"/>
+          <w:szCs w:val="28"/>
+          <w:u w:val="single"/>
+        </w:rPr>
+        <w:t xml:space="preserve"> </w:t>
+      </w:r>
+      <w:r>
+        <w:rPr>
+          <w:b/>
+          <w:sz w:val="28"/>
+          <w:szCs w:val="28"/>
+          <w:u w:val="single"/>
+        </w:rPr>
+        <w:t>Ability to add person</w:t>
+      </w:r>
+      <w:r>
+        <w:rPr>
+          <w:b/>
+          <w:sz w:val="28"/>
+          <w:szCs w:val="28"/>
+          <w:u w:val="single"/>
+        </w:rPr>
+        <w:t xml:space="preserve"> </w:t>
+      </w:r>
+      <w:r>
+        <w:rPr>
+          <w:b/>
+          <w:sz w:val="28"/>
+          <w:szCs w:val="28"/>
+          <w:u w:val="single"/>
+        </w:rPr>
+        <w:t>to both Friend and</w:t>
+      </w:r>
+      <w:r>
+        <w:rPr>
+          <w:b/>
+          <w:sz w:val="28"/>
+          <w:szCs w:val="28"/>
+          <w:u w:val="single"/>
+        </w:rPr>
+        <w:t xml:space="preserve"> </w:t>
+      </w:r>
+      <w:r>
+        <w:rPr>
+          <w:b/>
+          <w:sz w:val="28"/>
+          <w:szCs w:val="28"/>
+          <w:u w:val="single"/>
+        </w:rPr>
+        <w:t>Family</w:t>
+      </w:r>
+    </w:p>
+    <w:p>
+      <w:pPr>
+        <w:jc w:val="center"/>
+        <w:rPr>
+          <w:b/>
+          <w:sz w:val="28"/>
+          <w:szCs w:val="28"/>
+          <w:u w:val="single"/>
+        </w:rPr>
+      </w:pPr>
+    </w:p>
+    <w:p>
+      <w:pPr>
+        <w:jc w:val="center"/>
+        <w:rPr>
+          <w:b/>
+          <w:sz w:val="28"/>
+          <w:szCs w:val="28"/>
+          <w:u w:val="single"/>
+        </w:rPr>
+      </w:pPr>
+    </w:p>
+    <w:p>
+      <w:pPr>
+        <w:jc w:val="center"/>
+        <w:rPr>
+          <w:b/>
+          <w:sz w:val="28"/>
+          <w:szCs w:val="28"/>
+          <w:u w:val="single"/>
+        </w:rPr>
+      </w:pPr>
+    </w:p>
+    <w:p>
+      <w:pPr>
+        <w:jc w:val="center"/>
+        <w:rPr>
+          <w:b/>
+          <w:sz w:val="28"/>
+          <w:szCs w:val="28"/>
+          <w:u w:val="single"/>
+        </w:rPr>
+      </w:pPr>
+    </w:p>
+    <w:p>
+      <w:pPr>
+        <w:jc w:val="center"/>
+        <w:rPr>
+          <w:b/>
+          <w:sz w:val="28"/>
+          <w:szCs w:val="28"/>
+          <w:u w:val="single"/>
+        </w:rPr>
+      </w:pPr>
+    </w:p>
+    <w:p>
+      <w:pPr>
+        <w:jc w:val="center"/>
+        <w:rPr>
+          <w:b/>
+          <w:sz w:val="28"/>
+          <w:szCs w:val="28"/>
+          <w:u w:val="single"/>
+        </w:rPr>
+      </w:pPr>
+    </w:p>
+    <w:p>
+      <w:pPr>
+        <w:jc w:val="center"/>
+        <w:rPr>
+          <w:b/>
+          <w:sz w:val="28"/>
+          <w:szCs w:val="28"/>
+          <w:u w:val="single"/>
+        </w:rPr>
+      </w:pPr>
+    </w:p>
+    <w:p>
+      <w:pPr>
+        <w:jc w:val="center"/>
+        <w:rPr>
+          <w:b/>
+          <w:sz w:val="28"/>
+          <w:szCs w:val="28"/>
+          <w:u w:val="single"/>
+        </w:rPr>
+      </w:pPr>
+    </w:p>
+    <w:p>
+      <w:pPr>
+        <w:jc w:val="center"/>
+        <w:rPr>
+          <w:b/>
+          <w:sz w:val="28"/>
+          <w:szCs w:val="28"/>
+          <w:u w:val="single"/>
+        </w:rPr>
+      </w:pPr>
+    </w:p>
+    <w:p>
+      <w:pPr>
+        <w:jc w:val="center"/>
+        <w:rPr>
+          <w:b/>
+          <w:sz w:val="28"/>
+          <w:szCs w:val="28"/>
+          <w:u w:val="single"/>
+        </w:rPr>
+      </w:pPr>
+    </w:p>
+    <w:p>
+      <w:pPr>
+        <w:jc w:val="center"/>
+        <w:rPr>
+          <w:b/>
+          <w:sz w:val="28"/>
+          <w:szCs w:val="28"/>
+          <w:u w:val="single"/>
+        </w:rPr>
+      </w:pPr>
+    </w:p>
+    <w:p>
+      <w:pPr>
+        <w:jc w:val="center"/>
+        <w:rPr>
+          <w:b/>
+          <w:sz w:val="28"/>
+          <w:szCs w:val="28"/>
+          <w:u w:val="single"/>
+        </w:rPr>
+      </w:pPr>
+    </w:p>
+    <w:p>
+      <w:pPr>
+        <w:jc w:val="center"/>
+        <w:rPr>
+          <w:b/>
+          <w:sz w:val="28"/>
+          <w:szCs w:val="28"/>
+          <w:u w:val="single"/>
+        </w:rPr>
+      </w:pPr>
+    </w:p>
+    <w:p>
+      <w:pPr>
+        <w:jc w:val="center"/>
+        <w:rPr>
+          <w:b/>
+          <w:sz w:val="28"/>
+          <w:szCs w:val="28"/>
+          <w:u w:val="single"/>
+        </w:rPr>
+      </w:pPr>
       <w:r>
         <w:rPr>
           <w:b/>
@@ -2409,8 +2576,8 @@
           <w:u w:val="single"/>
         </w:rPr>
         <w:pict>
-          <v:shape id="_x0000_i1038" type="#_x0000_t75" style="width:467.25pt;height:182.25pt">
-            <v:imagedata r:id="rId18" o:title="UC13-Addressbook2"/>
+          <v:shape id="_x0000_i1038" type="#_x0000_t75" style="width:468pt;height:274.5pt">
+            <v:imagedata r:id="rId18" o:title="ER"/>
           </v:shape>
         </w:pict>
       </w:r>
@@ -2432,9 +2599,24 @@
           <w:szCs w:val="28"/>
           <w:u w:val="single"/>
         </w:rPr>
-        <w:t>UC13-</w:t>
-      </w:r>
-      <w:r>
+        <w:t>UC12-</w:t>
+      </w:r>
+      <w:r>
+        <w:rPr>
+          <w:b/>
+          <w:sz w:val="28"/>
+          <w:szCs w:val="28"/>
+          <w:u w:val="single"/>
+        </w:rPr>
+        <w:t>Draw the ER Diagram for</w:t>
+      </w:r>
+      <w:r>
+        <w:rPr>
+          <w:b/>
+          <w:sz w:val="28"/>
+          <w:szCs w:val="28"/>
+          <w:u w:val="single"/>
+        </w:rPr>
         <w:t xml:space="preserve"> </w:t>
       </w:r>
       <w:r>
@@ -2444,128 +2626,88 @@
           <w:szCs w:val="28"/>
           <w:u w:val="single"/>
         </w:rPr>
-        <w:t>Ensure all retrieve</w:t>
-      </w:r>
-      <w:r>
-        <w:rPr>
-          <w:b/>
-          <w:sz w:val="28"/>
-          <w:szCs w:val="28"/>
-          <w:u w:val="single"/>
-        </w:rPr>
-        <w:t xml:space="preserve"> </w:t>
-      </w:r>
-      <w:r>
-        <w:rPr>
-          <w:b/>
-          <w:sz w:val="28"/>
-          <w:szCs w:val="28"/>
-          <w:u w:val="single"/>
-        </w:rPr>
-        <w:t>queries done especially</w:t>
-      </w:r>
-      <w:r>
-        <w:rPr>
-          <w:b/>
-          <w:sz w:val="28"/>
-          <w:szCs w:val="28"/>
-          <w:u w:val="single"/>
-        </w:rPr>
-        <w:t xml:space="preserve"> </w:t>
-      </w:r>
-      <w:r>
-        <w:rPr>
-          <w:b/>
-          <w:sz w:val="28"/>
-          <w:szCs w:val="28"/>
-          <w:u w:val="single"/>
-        </w:rPr>
-        <w:t>in UC 6, UC 7, UC 8 and</w:t>
-      </w:r>
-      <w:r>
-        <w:rPr>
-          <w:b/>
-          <w:sz w:val="28"/>
-          <w:szCs w:val="28"/>
-          <w:u w:val="single"/>
-        </w:rPr>
-        <w:t xml:space="preserve"> </w:t>
-      </w:r>
-      <w:r>
-        <w:rPr>
-          <w:b/>
-          <w:sz w:val="28"/>
-          <w:szCs w:val="28"/>
-          <w:u w:val="single"/>
-        </w:rPr>
-        <w:t>UC 10 are working with</w:t>
-      </w:r>
-      <w:r>
-        <w:rPr>
-          <w:b/>
-          <w:sz w:val="28"/>
-          <w:szCs w:val="28"/>
-          <w:u w:val="single"/>
-        </w:rPr>
-        <w:t xml:space="preserve"> </w:t>
-      </w:r>
-      <w:r>
-        <w:rPr>
-          <w:b/>
-          <w:sz w:val="28"/>
-          <w:szCs w:val="28"/>
-          <w:u w:val="single"/>
-        </w:rPr>
-        <w:t>new table structure</w:t>
-      </w:r>
-    </w:p>
-    <w:p>
-      <w:pPr>
-        <w:jc w:val="center"/>
-        <w:rPr>
-          <w:b/>
-          <w:sz w:val="28"/>
-          <w:szCs w:val="28"/>
-          <w:u w:val="single"/>
-        </w:rPr>
-      </w:pPr>
-    </w:p>
-    <w:p>
-      <w:pPr>
-        <w:jc w:val="center"/>
-        <w:rPr>
-          <w:b/>
-          <w:sz w:val="28"/>
-          <w:szCs w:val="28"/>
-          <w:u w:val="single"/>
-        </w:rPr>
-      </w:pPr>
-    </w:p>
-    <w:p>
-      <w:pPr>
-        <w:jc w:val="center"/>
-        <w:rPr>
-          <w:b/>
-          <w:sz w:val="28"/>
-          <w:szCs w:val="28"/>
-          <w:u w:val="single"/>
-        </w:rPr>
-      </w:pPr>
-    </w:p>
-    <w:p>
-      <w:pPr>
-        <w:jc w:val="center"/>
-        <w:rPr>
-          <w:b/>
-          <w:sz w:val="28"/>
-          <w:szCs w:val="28"/>
-          <w:u w:val="single"/>
-        </w:rPr>
-      </w:pPr>
-    </w:p>
-    <w:p>
-      <w:pPr>
-        <w:jc w:val="center"/>
+        <w:t>Address Book Service DB</w:t>
+      </w:r>
+    </w:p>
+    <w:p>
+      <w:pPr>
+        <w:jc w:val="center"/>
+        <w:rPr>
+          <w:b/>
+          <w:sz w:val="28"/>
+          <w:szCs w:val="28"/>
+          <w:u w:val="single"/>
+        </w:rPr>
+      </w:pPr>
+    </w:p>
+    <w:p>
+      <w:pPr>
+        <w:jc w:val="center"/>
+        <w:rPr>
+          <w:b/>
+          <w:sz w:val="28"/>
+          <w:szCs w:val="28"/>
+          <w:u w:val="single"/>
+        </w:rPr>
+      </w:pPr>
+    </w:p>
+    <w:p>
+      <w:pPr>
+        <w:jc w:val="center"/>
+        <w:rPr>
+          <w:b/>
+          <w:sz w:val="28"/>
+          <w:szCs w:val="28"/>
+          <w:u w:val="single"/>
+        </w:rPr>
+      </w:pPr>
+    </w:p>
+    <w:p>
+      <w:pPr>
+        <w:jc w:val="center"/>
+        <w:rPr>
+          <w:b/>
+          <w:sz w:val="28"/>
+          <w:szCs w:val="28"/>
+          <w:u w:val="single"/>
+        </w:rPr>
+      </w:pPr>
+    </w:p>
+    <w:p>
+      <w:pPr>
+        <w:jc w:val="center"/>
+        <w:rPr>
+          <w:b/>
+          <w:sz w:val="28"/>
+          <w:szCs w:val="28"/>
+          <w:u w:val="single"/>
+        </w:rPr>
+      </w:pPr>
+    </w:p>
+    <w:p>
+      <w:pPr>
+        <w:jc w:val="center"/>
+        <w:rPr>
+          <w:b/>
+          <w:sz w:val="28"/>
+          <w:szCs w:val="28"/>
+          <w:u w:val="single"/>
+        </w:rPr>
+      </w:pPr>
+    </w:p>
+    <w:p>
+      <w:pPr>
+        <w:jc w:val="center"/>
+        <w:rPr>
+          <w:b/>
+          <w:sz w:val="28"/>
+          <w:szCs w:val="28"/>
+          <w:u w:val="single"/>
+        </w:rPr>
+      </w:pPr>
+    </w:p>
+    <w:p>
+      <w:pPr>
         <w:rPr>
           <w:b/>
           <w:sz w:val="28"/>
@@ -2592,47 +2734,58 @@
           <w:u w:val="single"/>
         </w:rPr>
         <w:pict>
-          <v:shape id="_x0000_i1039" type="#_x0000_t75" style="width:468pt;height:171pt">
-            <v:imagedata r:id="rId19" o:title="ER"/>
+          <v:shape id="_x0000_i1039" type="#_x0000_t75" style="width:468pt;height:158.25pt">
+            <v:imagedata r:id="rId19" o:title="UC13-Addressbook1new"/>
           </v:shape>
         </w:pict>
       </w:r>
-    </w:p>
-    <w:p>
-      <w:pPr>
-        <w:jc w:val="center"/>
-        <w:rPr>
-          <w:b/>
-          <w:sz w:val="28"/>
-          <w:szCs w:val="28"/>
-          <w:u w:val="single"/>
-        </w:rPr>
-      </w:pPr>
-      <w:r>
-        <w:rPr>
-          <w:b/>
-          <w:sz w:val="28"/>
-          <w:szCs w:val="28"/>
-          <w:u w:val="single"/>
-        </w:rPr>
-        <w:t>UC12-</w:t>
-      </w:r>
-      <w:r>
-        <w:rPr>
-          <w:b/>
-          <w:sz w:val="28"/>
-          <w:szCs w:val="28"/>
-          <w:u w:val="single"/>
-        </w:rPr>
-        <w:t>Draw the ER Diagram for</w:t>
-      </w:r>
-      <w:r>
-        <w:rPr>
-          <w:b/>
-          <w:sz w:val="28"/>
-          <w:szCs w:val="28"/>
-          <w:u w:val="single"/>
-        </w:rPr>
+      <w:r>
+        <w:rPr>
+          <w:b/>
+          <w:sz w:val="28"/>
+          <w:szCs w:val="28"/>
+          <w:u w:val="single"/>
+        </w:rPr>
+        <w:pict>
+          <v:shape id="_x0000_i1040" type="#_x0000_t75" style="width:468pt;height:154.5pt">
+            <v:imagedata r:id="rId20" o:title="UC13-Addressbook2new"/>
+          </v:shape>
+        </w:pict>
+      </w:r>
+      <w:r>
+        <w:rPr>
+          <w:b/>
+          <w:sz w:val="28"/>
+          <w:szCs w:val="28"/>
+          <w:u w:val="single"/>
+        </w:rPr>
+        <w:pict>
+          <v:shape id="_x0000_i1041" type="#_x0000_t75" style="width:472.5pt;height:192.75pt">
+            <v:imagedata r:id="rId21" o:title="UC13-Addressbook3new"/>
+          </v:shape>
+        </w:pict>
+      </w:r>
+    </w:p>
+    <w:p>
+      <w:pPr>
+        <w:jc w:val="center"/>
+        <w:rPr>
+          <w:b/>
+          <w:sz w:val="28"/>
+          <w:szCs w:val="28"/>
+          <w:u w:val="single"/>
+        </w:rPr>
+      </w:pPr>
+      <w:r>
+        <w:rPr>
+          <w:b/>
+          <w:sz w:val="28"/>
+          <w:szCs w:val="28"/>
+          <w:u w:val="single"/>
+        </w:rPr>
+        <w:t>UC13-</w:t>
+      </w:r>
+      <w:r>
         <w:t xml:space="preserve"> </w:t>
       </w:r>
       <w:r>
@@ -2642,8 +2795,91 @@
           <w:szCs w:val="28"/>
           <w:u w:val="single"/>
         </w:rPr>
-        <w:t>Address Book Service DB</w:t>
-      </w:r>
+        <w:t>Ensure all retrieve</w:t>
+      </w:r>
+      <w:r>
+        <w:rPr>
+          <w:b/>
+          <w:sz w:val="28"/>
+          <w:szCs w:val="28"/>
+          <w:u w:val="single"/>
+        </w:rPr>
+        <w:t xml:space="preserve"> </w:t>
+      </w:r>
+      <w:r>
+        <w:rPr>
+          <w:b/>
+          <w:sz w:val="28"/>
+          <w:szCs w:val="28"/>
+          <w:u w:val="single"/>
+        </w:rPr>
+        <w:t>queries done especially</w:t>
+      </w:r>
+      <w:r>
+        <w:rPr>
+          <w:b/>
+          <w:sz w:val="28"/>
+          <w:szCs w:val="28"/>
+          <w:u w:val="single"/>
+        </w:rPr>
+        <w:t xml:space="preserve"> </w:t>
+      </w:r>
+      <w:r>
+        <w:rPr>
+          <w:b/>
+          <w:sz w:val="28"/>
+          <w:szCs w:val="28"/>
+          <w:u w:val="single"/>
+        </w:rPr>
+        <w:t>in UC 6, UC 7, UC 8 and</w:t>
+      </w:r>
+      <w:r>
+        <w:rPr>
+          <w:b/>
+          <w:sz w:val="28"/>
+          <w:szCs w:val="28"/>
+          <w:u w:val="single"/>
+        </w:rPr>
+        <w:t xml:space="preserve"> </w:t>
+      </w:r>
+      <w:r>
+        <w:rPr>
+          <w:b/>
+          <w:sz w:val="28"/>
+          <w:szCs w:val="28"/>
+          <w:u w:val="single"/>
+        </w:rPr>
+        <w:t>UC 10 are working with</w:t>
+      </w:r>
+      <w:r>
+        <w:rPr>
+          <w:b/>
+          <w:sz w:val="28"/>
+          <w:szCs w:val="28"/>
+          <w:u w:val="single"/>
+        </w:rPr>
+        <w:t xml:space="preserve"> </w:t>
+      </w:r>
+      <w:r>
+        <w:rPr>
+          <w:b/>
+          <w:sz w:val="28"/>
+          <w:szCs w:val="28"/>
+          <w:u w:val="single"/>
+        </w:rPr>
+        <w:t>new table structure</w:t>
+      </w:r>
+    </w:p>
+    <w:p>
+      <w:pPr>
+        <w:jc w:val="center"/>
+        <w:rPr>
+          <w:b/>
+          <w:sz w:val="28"/>
+          <w:szCs w:val="28"/>
+          <w:u w:val="single"/>
+        </w:rPr>
+      </w:pPr>
     </w:p>
     <w:sectPr>
       <w:pgSz w:w="12240" w:h="15840"/>

</xml_diff>